<commit_message>
#2 added minutes from Wed Jan 24th
</commit_message>
<xml_diff>
--- a/CourseAdmin/Meeting Minutes Iteration 1.docx
+++ b/CourseAdmin/Meeting Minutes Iteration 1.docx
@@ -225,8 +225,94 @@
       </w:r>
     </w:p>
     <w:p>
+      <w:pPr>
+        <w:pStyle w:val="Heading1"/>
+      </w:pPr>
+      <w:r>
+        <w:t>Wednesday January 24</w:t>
+      </w:r>
+      <w:r>
+        <w:rPr>
+          <w:vertAlign w:val="superscript"/>
+        </w:rPr>
+        <w:t>th</w:t>
+      </w:r>
+    </w:p>
+    <w:p>
+      <w:r>
+        <w:t>Present: Max (TA), Catherine, Phuong-Thao (Christina), Ricardo, Wai</w:t>
+      </w:r>
+    </w:p>
+    <w:p/>
+    <w:p>
+      <w:r>
+        <w:t>Discussed and Decisions:</w:t>
+      </w:r>
+    </w:p>
+    <w:p>
+      <w:r>
+        <w:t>- Features for sprint 2</w:t>
+      </w:r>
+    </w:p>
+    <w:p>
+      <w:r>
+        <w:t xml:space="preserve"> - Translation menu bar. Too small, would need a little more such as having the entire application language change when the chosen language</w:t>
+      </w:r>
+    </w:p>
+    <w:p>
+      <w:r>
+        <w:t xml:space="preserve">   is changed or fixing some bugs.</w:t>
+      </w:r>
+    </w:p>
+    <w:p>
+      <w:r>
+        <w:t xml:space="preserve"> - Fixing the picture of the day (as it does not change every day)</w:t>
+      </w:r>
+    </w:p>
+    <w:p>
+      <w:r>
+        <w:t xml:space="preserve"> </w:t>
+      </w:r>
+    </w:p>
+    <w:p>
+      <w:r>
+        <w:t xml:space="preserve"> Conclusion: both features together would be too big, maybe keep the picture for sprint 3-4. Add a small task to translation of the menu bar.</w:t>
+      </w:r>
+    </w:p>
+    <w:p>
+      <w:r>
+        <w:t xml:space="preserve"> </w:t>
+      </w:r>
+    </w:p>
+    <w:p>
+      <w:r>
+        <w:t>- Architecture and E</w:t>
+      </w:r>
       <w:bookmarkStart w:id="0" w:name="_GoBack"/>
       <w:bookmarkEnd w:id="0"/>
+      <w:r>
+        <w:t>xtractions</w:t>
+      </w:r>
+    </w:p>
+    <w:p>
+      <w:r>
+        <w:t xml:space="preserve"> - Show the "mess" diagrams of packages and the classes (only keep names no need of methods). Explain the general architecture (directories)</w:t>
+      </w:r>
+    </w:p>
+    <w:p>
+      <w:r>
+        <w:t xml:space="preserve"> - Show diagrams of classes related to the feature. Explain the diagram.</w:t>
+      </w:r>
+    </w:p>
+    <w:p>
+      <w:r>
+        <w:t xml:space="preserve"> </w:t>
+      </w:r>
+    </w:p>
+    <w:p>
+      <w:r>
+        <w:t>Run the tests in android studio. If tests that are not passing with Travis that are passing in Android studio, find out why, else leave it be.</w:t>
+      </w:r>
     </w:p>
     <w:p/>
     <w:sectPr>

</xml_diff>